<commit_message>
lesson 131 - saturday
</commit_message>
<xml_diff>
--- a/english_via_skype/solutions/doc/lesson_127_Writing personality_edit.docx
+++ b/english_via_skype/solutions/doc/lesson_127_Writing personality_edit.docx
@@ -202,184 +202,272 @@
           </wp:inline>
         </w:drawing>
       </w:r>
+    </w:p>
+    <w:p>
+      <w:pPr>
+        <w:rPr>
+          <w:sz w:val="32"/>
+          <w:szCs w:val="32"/>
+          <w:lang w:val="en-US"/>
+        </w:rPr>
+      </w:pPr>
+      <w:r>
+        <w:rPr>
+          <w:sz w:val="32"/>
+          <w:szCs w:val="32"/>
+          <w:lang w:val="en-US"/>
+        </w:rPr>
+        <w:t>Whilst</w:t>
+      </w:r>
+      <w:r>
+        <w:rPr>
+          <w:sz w:val="32"/>
+          <w:szCs w:val="32"/>
+          <w:lang w:val="en-US"/>
+        </w:rPr>
+        <w:t xml:space="preserve"> Americans are </w:t>
+      </w:r>
+      <w:r>
+        <w:rPr>
+          <w:sz w:val="32"/>
+          <w:szCs w:val="32"/>
+          <w:lang w:val="en-US"/>
+        </w:rPr>
+        <w:t>cheerful and o</w:t>
+      </w:r>
+      <w:r>
+        <w:rPr>
+          <w:sz w:val="32"/>
+          <w:szCs w:val="32"/>
+          <w:lang w:val="en-US"/>
+        </w:rPr>
+        <w:t>p</w:t>
+      </w:r>
+      <w:r>
+        <w:rPr>
+          <w:sz w:val="32"/>
+          <w:szCs w:val="32"/>
+          <w:lang w:val="en-US"/>
+        </w:rPr>
+        <w:t>timistic, P</w:t>
+      </w:r>
+      <w:r>
+        <w:rPr>
+          <w:sz w:val="32"/>
+          <w:szCs w:val="32"/>
+          <w:lang w:val="en-US"/>
+        </w:rPr>
+        <w:t>oles</w:t>
+      </w:r>
+      <w:r>
+        <w:rPr>
+          <w:sz w:val="32"/>
+          <w:szCs w:val="32"/>
+          <w:lang w:val="en-US"/>
+        </w:rPr>
+        <w:t xml:space="preserve"> are distressful.</w:t>
+      </w:r>
+    </w:p>
+    <w:p>
+      <w:pPr>
+        <w:rPr>
+          <w:sz w:val="32"/>
+          <w:szCs w:val="32"/>
+          <w:lang w:val="en-US"/>
+        </w:rPr>
+      </w:pPr>
+      <w:r>
+        <w:rPr>
+          <w:sz w:val="32"/>
+          <w:szCs w:val="32"/>
+          <w:lang w:val="en-US"/>
+        </w:rPr>
+        <w:t xml:space="preserve">Majority of Americans </w:t>
+      </w:r>
+      <w:r>
+        <w:rPr>
+          <w:sz w:val="32"/>
+          <w:szCs w:val="32"/>
+          <w:lang w:val="en-US"/>
+        </w:rPr>
+        <w:t>are easy-going and socia</w:t>
+      </w:r>
+      <w:r>
+        <w:rPr>
+          <w:sz w:val="32"/>
+          <w:szCs w:val="32"/>
+          <w:lang w:val="en-US"/>
+        </w:rPr>
+        <w:t>ble, unlike majority of Poles, who are</w:t>
+      </w:r>
+      <w:r>
+        <w:rPr>
+          <w:sz w:val="32"/>
+          <w:szCs w:val="32"/>
+          <w:lang w:val="en-US"/>
+        </w:rPr>
+        <w:t xml:space="preserve"> reserved and often antisocial.</w:t>
+      </w:r>
+    </w:p>
+    <w:p>
+      <w:pPr>
+        <w:rPr>
+          <w:sz w:val="32"/>
+          <w:szCs w:val="32"/>
+          <w:lang w:val="en-US"/>
+        </w:rPr>
+      </w:pPr>
+      <w:r>
+        <w:rPr>
+          <w:sz w:val="32"/>
+          <w:szCs w:val="32"/>
+          <w:lang w:val="en-US"/>
+        </w:rPr>
+        <w:lastRenderedPageBreak/>
+        <w:t>While Poles have inferiority complex, Americans are self-confident.</w:t>
+      </w:r>
+    </w:p>
+    <w:p>
+      <w:pPr>
+        <w:rPr>
+          <w:sz w:val="32"/>
+          <w:szCs w:val="32"/>
+          <w:lang w:val="en-US"/>
+        </w:rPr>
+      </w:pPr>
+      <w:r>
+        <w:rPr>
+          <w:sz w:val="32"/>
+          <w:szCs w:val="32"/>
+          <w:lang w:val="en-US"/>
+        </w:rPr>
+        <w:t>Americans have a habit of thinking that they are superior, so they instituted necessity of having visa for citizens of some countries.</w:t>
+      </w:r>
+    </w:p>
+    <w:p>
+      <w:pPr>
+        <w:rPr>
+          <w:sz w:val="32"/>
+          <w:szCs w:val="32"/>
+          <w:lang w:val="en-US"/>
+        </w:rPr>
+      </w:pPr>
+      <w:r>
+        <w:rPr>
+          <w:sz w:val="32"/>
+          <w:szCs w:val="32"/>
+          <w:lang w:val="en-US"/>
+        </w:rPr>
+        <w:t>Poles want to travel to America and regards it as the land of milk and honey, whilst American sometimes even don’t know where Poland is located.</w:t>
+      </w:r>
+    </w:p>
+    <w:p>
+      <w:pPr>
+        <w:rPr>
+          <w:sz w:val="32"/>
+          <w:szCs w:val="32"/>
+          <w:lang w:val="en-US"/>
+        </w:rPr>
+      </w:pPr>
+      <w:r>
+        <w:rPr>
+          <w:sz w:val="32"/>
+          <w:szCs w:val="32"/>
+          <w:lang w:val="en-US"/>
+        </w:rPr>
+        <w:t>Both American engineers and Polish engineers are good, but Americans earn much better than Poles.</w:t>
+      </w:r>
+    </w:p>
+    <w:p>
+      <w:pPr>
+        <w:rPr>
+          <w:sz w:val="32"/>
+          <w:szCs w:val="32"/>
+          <w:lang w:val="en-US"/>
+        </w:rPr>
+      </w:pPr>
+      <w:r>
+        <w:rPr>
+          <w:sz w:val="32"/>
+          <w:szCs w:val="32"/>
+          <w:lang w:val="en-US"/>
+        </w:rPr>
+        <w:t>Poles tends to complain a lot, whereas American prefer to be optimistic.</w:t>
+      </w:r>
+    </w:p>
+    <w:p>
+      <w:pPr>
+        <w:rPr>
+          <w:sz w:val="32"/>
+          <w:szCs w:val="32"/>
+          <w:lang w:val="en-US"/>
+        </w:rPr>
+      </w:pPr>
+      <w:r>
+        <w:rPr>
+          <w:sz w:val="32"/>
+          <w:szCs w:val="32"/>
+          <w:lang w:val="en-US"/>
+        </w:rPr>
+        <w:t>Stereotypical American is fat and like</w:t>
+      </w:r>
+      <w:r>
+        <w:rPr>
+          <w:sz w:val="32"/>
+          <w:szCs w:val="32"/>
+          <w:lang w:val="en-US"/>
+        </w:rPr>
+        <w:t xml:space="preserve"> eating hamburgers, unlike</w:t>
+      </w:r>
+      <w:r>
+        <w:rPr>
+          <w:sz w:val="32"/>
+          <w:szCs w:val="32"/>
+          <w:lang w:val="en-US"/>
+        </w:rPr>
+        <w:t xml:space="preserve"> cut-and-</w:t>
+      </w:r>
       <w:bookmarkStart w:id="0" w:name="_GoBack"/>
       <w:bookmarkEnd w:id="0"/>
-    </w:p>
-    <w:p>
-      <w:pPr>
-        <w:rPr>
-          <w:sz w:val="32"/>
-          <w:szCs w:val="32"/>
-          <w:lang w:val="en-US"/>
-        </w:rPr>
-      </w:pPr>
-      <w:r>
-        <w:rPr>
-          <w:sz w:val="32"/>
-          <w:szCs w:val="32"/>
-          <w:lang w:val="en-US"/>
-        </w:rPr>
-        <w:t xml:space="preserve">In contrast to Americans are </w:t>
-      </w:r>
-      <w:r>
-        <w:rPr>
-          <w:sz w:val="32"/>
-          <w:szCs w:val="32"/>
-          <w:lang w:val="en-US"/>
-        </w:rPr>
-        <w:t>cheerful and o</w:t>
-      </w:r>
-      <w:r>
-        <w:rPr>
-          <w:sz w:val="32"/>
-          <w:szCs w:val="32"/>
-          <w:lang w:val="en-US"/>
-        </w:rPr>
-        <w:t>p</w:t>
-      </w:r>
-      <w:r>
-        <w:rPr>
-          <w:sz w:val="32"/>
-          <w:szCs w:val="32"/>
-          <w:lang w:val="en-US"/>
-        </w:rPr>
-        <w:t>timistic, P</w:t>
-      </w:r>
-      <w:r>
-        <w:rPr>
-          <w:sz w:val="32"/>
-          <w:szCs w:val="32"/>
-          <w:lang w:val="en-US"/>
-        </w:rPr>
-        <w:t>olish</w:t>
-      </w:r>
-      <w:r>
-        <w:rPr>
-          <w:sz w:val="32"/>
-          <w:szCs w:val="32"/>
-          <w:lang w:val="en-US"/>
-        </w:rPr>
-        <w:t xml:space="preserve"> are distressful.</w:t>
-      </w:r>
-    </w:p>
-    <w:p>
-      <w:pPr>
-        <w:rPr>
-          <w:sz w:val="32"/>
-          <w:szCs w:val="32"/>
-          <w:lang w:val="en-US"/>
-        </w:rPr>
-      </w:pPr>
-      <w:r>
-        <w:rPr>
-          <w:sz w:val="32"/>
-          <w:szCs w:val="32"/>
-          <w:lang w:val="en-US"/>
-        </w:rPr>
-        <w:t>Majority of American are easy-going and sociable, unlike majority of Poles is reserved and often antisocial.</w:t>
-      </w:r>
-    </w:p>
-    <w:p>
-      <w:pPr>
-        <w:rPr>
-          <w:sz w:val="32"/>
-          <w:szCs w:val="32"/>
-          <w:lang w:val="en-US"/>
-        </w:rPr>
-      </w:pPr>
-      <w:r>
-        <w:rPr>
-          <w:sz w:val="32"/>
-          <w:szCs w:val="32"/>
-          <w:lang w:val="en-US"/>
-        </w:rPr>
-        <w:lastRenderedPageBreak/>
-        <w:t>While Poles have inferiority complex, Americans are self-confident.</w:t>
-      </w:r>
-    </w:p>
-    <w:p>
-      <w:pPr>
-        <w:rPr>
-          <w:sz w:val="32"/>
-          <w:szCs w:val="32"/>
-          <w:lang w:val="en-US"/>
-        </w:rPr>
-      </w:pPr>
-      <w:r>
-        <w:rPr>
-          <w:sz w:val="32"/>
-          <w:szCs w:val="32"/>
-          <w:lang w:val="en-US"/>
-        </w:rPr>
-        <w:t>Americans have a habit of thinking that they are superior, so they instituted necessity of having visa for citizens of some countries.</w:t>
-      </w:r>
-    </w:p>
-    <w:p>
-      <w:pPr>
-        <w:rPr>
-          <w:sz w:val="32"/>
-          <w:szCs w:val="32"/>
-          <w:lang w:val="en-US"/>
-        </w:rPr>
-      </w:pPr>
-      <w:r>
-        <w:rPr>
-          <w:sz w:val="32"/>
-          <w:szCs w:val="32"/>
-          <w:lang w:val="en-US"/>
-        </w:rPr>
-        <w:t>Poles want to travel to America and regards it as the land of milk and honey, whilst American sometimes even don’t know where Poland is located.</w:t>
-      </w:r>
-    </w:p>
-    <w:p>
-      <w:pPr>
-        <w:rPr>
-          <w:sz w:val="32"/>
-          <w:szCs w:val="32"/>
-          <w:lang w:val="en-US"/>
-        </w:rPr>
-      </w:pPr>
-      <w:r>
-        <w:rPr>
-          <w:sz w:val="32"/>
-          <w:szCs w:val="32"/>
-          <w:lang w:val="en-US"/>
-        </w:rPr>
-        <w:t>Both American engineers and Polish engineers are good, but Americans earn much better than Poles.</w:t>
-      </w:r>
-    </w:p>
-    <w:p>
-      <w:pPr>
-        <w:rPr>
-          <w:sz w:val="32"/>
-          <w:szCs w:val="32"/>
-          <w:lang w:val="en-US"/>
-        </w:rPr>
-      </w:pPr>
-      <w:r>
-        <w:rPr>
-          <w:sz w:val="32"/>
-          <w:szCs w:val="32"/>
-          <w:lang w:val="en-US"/>
-        </w:rPr>
-        <w:t>Poles tends to complain a lot, whereas American prefer to be optimistic.</w:t>
-      </w:r>
-    </w:p>
-    <w:p>
-      <w:pPr>
-        <w:rPr>
-          <w:sz w:val="32"/>
-          <w:szCs w:val="32"/>
-          <w:lang w:val="en-US"/>
-        </w:rPr>
-      </w:pPr>
-      <w:r>
-        <w:rPr>
-          <w:sz w:val="32"/>
-          <w:szCs w:val="32"/>
-          <w:lang w:val="en-US"/>
-        </w:rPr>
-        <w:t>Stereotypical American is fat and like eating hamburgers, unlike Poles likes pork chop and potatoes.</w:t>
+      <w:r>
+        <w:rPr>
+          <w:sz w:val="32"/>
+          <w:szCs w:val="32"/>
+          <w:lang w:val="en-US"/>
+        </w:rPr>
+        <w:t>dried</w:t>
+      </w:r>
+      <w:r>
+        <w:rPr>
+          <w:sz w:val="32"/>
+          <w:szCs w:val="32"/>
+          <w:lang w:val="en-US"/>
+        </w:rPr>
+        <w:t xml:space="preserve"> Pole</w:t>
+      </w:r>
+      <w:r>
+        <w:rPr>
+          <w:sz w:val="32"/>
+          <w:szCs w:val="32"/>
+          <w:lang w:val="en-US"/>
+        </w:rPr>
+        <w:t>, who like</w:t>
+      </w:r>
+      <w:r>
+        <w:rPr>
+          <w:sz w:val="32"/>
+          <w:szCs w:val="32"/>
+          <w:lang w:val="en-US"/>
+        </w:rPr>
+        <w:t>s</w:t>
+      </w:r>
+      <w:r>
+        <w:rPr>
+          <w:sz w:val="32"/>
+          <w:szCs w:val="32"/>
+          <w:lang w:val="en-US"/>
+        </w:rPr>
+        <w:t xml:space="preserve"> pork chop and potatoes.</w:t>
       </w:r>
     </w:p>
     <w:p>

</xml_diff>